<commit_message>
updated version number due to changes to include point assets that coincide with the ends of datums
git-svn-id: svn://127.0.0.1/Core@7885 17c802ae-cbca-534c-9e8e-6d19a4926c45
</commit_message>
<xml_diff>
--- a/trunk/doc/readme_exnm04050031en_updt31.docx
+++ b/trunk/doc/readme_exnm04050031en_updt31.docx
@@ -2,10 +2,7 @@
 <file path=word/document.xml><?xml version="1.0" encoding="utf-8"?>
 <w:document xmlns:wpc="http://schemas.microsoft.com/office/word/2010/wordprocessingCanvas" xmlns:mc="http://schemas.openxmlformats.org/markup-compatibility/2006" xmlns:o="urn:schemas-microsoft-com:office:office" xmlns:r="http://schemas.openxmlformats.org/officeDocument/2006/relationships" xmlns:m="http://schemas.openxmlformats.org/officeDocument/2006/math" xmlns:v="urn:schemas-microsoft-com:vml" xmlns:wp14="http://schemas.microsoft.com/office/word/2010/wordprocessingDrawing" xmlns:wp="http://schemas.openxmlformats.org/drawingml/2006/wordprocessingDrawing" xmlns:w10="urn:schemas-microsoft-com:office:word" xmlns:w="http://schemas.openxmlformats.org/wordprocessingml/2006/main" xmlns:w14="http://schemas.microsoft.com/office/word/2010/wordml" xmlns:wpg="http://schemas.microsoft.com/office/word/2010/wordprocessingGroup" xmlns:wpi="http://schemas.microsoft.com/office/word/2010/wordprocessingInk" xmlns:wne="http://schemas.microsoft.com/office/word/2006/wordml" xmlns:wps="http://schemas.microsoft.com/office/word/2010/wordprocessingShape" mc:Ignorable="w14 wp14">
   <w:body>
-    <w:p>
-      <w:bookmarkStart w:id="0" w:name="_GoBack"/>
-      <w:bookmarkEnd w:id="0"/>
-    </w:p>
+    <w:p/>
     <w:p/>
     <w:p/>
     <w:p/>
@@ -73,11 +70,21 @@
       <w:pPr>
         <w:pStyle w:val="coverinfo"/>
       </w:pPr>
-      <w:fldSimple w:instr=" DOCPROPERTY  $Product$  \* MERGEFORMAT ">
-        <w:r>
-          <w:t>Network Manager</w:t>
-        </w:r>
-      </w:fldSimple>
+      <w:r>
+        <w:fldChar w:fldCharType="begin"/>
+      </w:r>
+      <w:r>
+        <w:instrText xml:space="preserve"> DOCPROPERTY  $Product$  \* MERGEFORMAT </w:instrText>
+      </w:r>
+      <w:r>
+        <w:fldChar w:fldCharType="separate"/>
+      </w:r>
+      <w:r>
+        <w:t>Network Manager</w:t>
+      </w:r>
+      <w:r>
+        <w:fldChar w:fldCharType="end"/>
+      </w:r>
     </w:p>
     <w:p>
       <w:pPr>
@@ -123,17 +130,27 @@
           <w:docGrid w:linePitch="360"/>
         </w:sectPr>
       </w:pPr>
-      <w:fldSimple w:instr=" DOCPROPERTY  &quot;$Base Release$&quot;  \* MERGEFORMAT ">
-        <w:r>
-          <w:t>4.</w:t>
-        </w:r>
-        <w:r>
-          <w:t>5</w:t>
-        </w:r>
-        <w:r>
-          <w:t>.0.0</w:t>
-        </w:r>
-      </w:fldSimple>
+      <w:r>
+        <w:fldChar w:fldCharType="begin"/>
+      </w:r>
+      <w:r>
+        <w:instrText xml:space="preserve"> DOCPROPERTY  "$Base Release$"  \* MERGEFORMAT </w:instrText>
+      </w:r>
+      <w:r>
+        <w:fldChar w:fldCharType="separate"/>
+      </w:r>
+      <w:r>
+        <w:t>4.</w:t>
+      </w:r>
+      <w:r>
+        <w:t>5</w:t>
+      </w:r>
+      <w:r>
+        <w:t>.0.0</w:t>
+      </w:r>
+      <w:r>
+        <w:fldChar w:fldCharType="end"/>
+      </w:r>
       <w:r>
         <w:t xml:space="preserve"> Fix </w:t>
       </w:r>
@@ -486,12 +503,12 @@
       <w:pPr>
         <w:pStyle w:val="Heading1"/>
       </w:pPr>
-      <w:bookmarkStart w:id="1" w:name="_Toc349127394"/>
+      <w:bookmarkStart w:id="0" w:name="_Toc349127394"/>
       <w:r>
         <w:lastRenderedPageBreak/>
         <w:t>Introduction</w:t>
       </w:r>
-      <w:bookmarkEnd w:id="1"/>
+      <w:bookmarkEnd w:id="0"/>
       <w:r>
         <w:t xml:space="preserve"> </w:t>
       </w:r>
@@ -500,15 +517,25 @@
       <w:r>
         <w:t xml:space="preserve">This document defines the changes made to the </w:t>
       </w:r>
-      <w:fldSimple w:instr=" DOCPROPERTY  $Product$  \* MERGEFORMAT ">
-        <w:r>
-          <w:t>Network Manager</w:t>
-        </w:r>
-      </w:fldSimple>
       <w:r>
         <w:fldChar w:fldCharType="begin"/>
       </w:r>
       <w:r>
+        <w:instrText xml:space="preserve"> DOCPROPERTY  $Product$  \* MERGEFORMAT </w:instrText>
+      </w:r>
+      <w:r>
+        <w:fldChar w:fldCharType="separate"/>
+      </w:r>
+      <w:r>
+        <w:t>Network Manager</w:t>
+      </w:r>
+      <w:r>
+        <w:fldChar w:fldCharType="end"/>
+      </w:r>
+      <w:r>
+        <w:fldChar w:fldCharType="begin"/>
+      </w:r>
+      <w:r>
         <w:instrText xml:space="preserve"> SUBJECT   \* MERGEFORMAT </w:instrText>
       </w:r>
       <w:r>
@@ -520,25 +547,45 @@
       <w:r>
         <w:t xml:space="preserve">product for </w:t>
       </w:r>
-      <w:fldSimple w:instr=" DOCPROPERTY  &quot;$Base Release$&quot;  \* MERGEFORMAT ">
-        <w:r>
-          <w:t>4.</w:t>
-        </w:r>
-        <w:r>
-          <w:t>5</w:t>
-        </w:r>
-        <w:r>
-          <w:t>.0.0</w:t>
-        </w:r>
-      </w:fldSimple>
+      <w:r>
+        <w:fldChar w:fldCharType="begin"/>
+      </w:r>
+      <w:r>
+        <w:instrText xml:space="preserve"> DOCPROPERTY  "$Base Release$"  \* MERGEFORMAT </w:instrText>
+      </w:r>
+      <w:r>
+        <w:fldChar w:fldCharType="separate"/>
+      </w:r>
+      <w:r>
+        <w:t>4.</w:t>
+      </w:r>
+      <w:r>
+        <w:t>5</w:t>
+      </w:r>
+      <w:r>
+        <w:t>.0.0</w:t>
+      </w:r>
+      <w:r>
+        <w:fldChar w:fldCharType="end"/>
+      </w:r>
       <w:r>
         <w:t xml:space="preserve"> Fix </w:t>
       </w:r>
-      <w:fldSimple w:instr=" DOCPROPERTY  &quot;$Fix Number$&quot;  \* MERGEFORMAT ">
-        <w:r>
-          <w:t>3</w:t>
-        </w:r>
-      </w:fldSimple>
+      <w:r>
+        <w:fldChar w:fldCharType="begin"/>
+      </w:r>
+      <w:r>
+        <w:instrText xml:space="preserve"> DOCPROPERTY  "$Fix Number$"  \* MERGEFORMAT </w:instrText>
+      </w:r>
+      <w:r>
+        <w:fldChar w:fldCharType="separate"/>
+      </w:r>
+      <w:r>
+        <w:t>3</w:t>
+      </w:r>
+      <w:r>
+        <w:fldChar w:fldCharType="end"/>
+      </w:r>
       <w:r>
         <w:t>1</w:t>
       </w:r>
@@ -558,11 +605,11 @@
       <w:pPr>
         <w:pStyle w:val="Heading1"/>
       </w:pPr>
-      <w:bookmarkStart w:id="2" w:name="_Toc349127395"/>
+      <w:bookmarkStart w:id="1" w:name="_Toc349127395"/>
       <w:r>
         <w:t>Fix Details</w:t>
       </w:r>
-      <w:bookmarkEnd w:id="2"/>
+      <w:bookmarkEnd w:id="1"/>
     </w:p>
     <w:tbl>
       <w:tblPr>
@@ -620,14 +667,24 @@
             <w:pPr>
               <w:pStyle w:val="TableText"/>
             </w:pPr>
-            <w:fldSimple w:instr=" DOCPROPERTY  &quot;$Base Release$&quot;  \* MERGEFORMAT ">
-              <w:r>
-                <w:t>4.5</w:t>
-              </w:r>
-              <w:r>
-                <w:t>.0.0</w:t>
-              </w:r>
-            </w:fldSimple>
+            <w:r>
+              <w:fldChar w:fldCharType="begin"/>
+            </w:r>
+            <w:r>
+              <w:instrText xml:space="preserve"> DOCPROPERTY  "$Base Release$"  \* MERGEFORMAT </w:instrText>
+            </w:r>
+            <w:r>
+              <w:fldChar w:fldCharType="separate"/>
+            </w:r>
+            <w:r>
+              <w:t>4.5</w:t>
+            </w:r>
+            <w:r>
+              <w:t>.0.0</w:t>
+            </w:r>
+            <w:r>
+              <w:fldChar w:fldCharType="end"/>
+            </w:r>
           </w:p>
         </w:tc>
       </w:tr>
@@ -754,43 +811,57 @@
               </w:rPr>
               <w:t xml:space="preserve">that </w:t>
             </w:r>
-            <w:fldSimple w:instr=" DOCPROPERTY  &quot;$Bentley Select Release$&quot;  \* MERGEFORMAT ">
-              <w:r>
-                <w:rPr>
-                  <w:sz w:val="16"/>
-                  <w:szCs w:val="16"/>
-                </w:rPr>
-                <w:t>exnm040</w:t>
-              </w:r>
-              <w:r>
-                <w:rPr>
-                  <w:sz w:val="16"/>
-                  <w:szCs w:val="16"/>
-                </w:rPr>
-                <w:t>5</w:t>
-              </w:r>
-              <w:r>
-                <w:rPr>
-                  <w:sz w:val="16"/>
-                  <w:szCs w:val="16"/>
-                </w:rPr>
-                <w:t>003</w:t>
-              </w:r>
-              <w:r>
-                <w:rPr>
-                  <w:sz w:val="16"/>
-                  <w:szCs w:val="16"/>
-                </w:rPr>
-                <w:t>1</w:t>
-              </w:r>
-              <w:r>
-                <w:rPr>
-                  <w:sz w:val="16"/>
-                  <w:szCs w:val="16"/>
-                </w:rPr>
-                <w:t>en</w:t>
-              </w:r>
-            </w:fldSimple>
+            <w:r>
+              <w:fldChar w:fldCharType="begin"/>
+            </w:r>
+            <w:r>
+              <w:instrText xml:space="preserve"> DOCPROPERTY  "$Bentley Select Release$"  \* MERGEFORMAT </w:instrText>
+            </w:r>
+            <w:r>
+              <w:fldChar w:fldCharType="separate"/>
+            </w:r>
+            <w:r>
+              <w:rPr>
+                <w:sz w:val="16"/>
+                <w:szCs w:val="16"/>
+              </w:rPr>
+              <w:t>exnm040</w:t>
+            </w:r>
+            <w:r>
+              <w:rPr>
+                <w:sz w:val="16"/>
+                <w:szCs w:val="16"/>
+              </w:rPr>
+              <w:t>5</w:t>
+            </w:r>
+            <w:r>
+              <w:rPr>
+                <w:sz w:val="16"/>
+                <w:szCs w:val="16"/>
+              </w:rPr>
+              <w:t>003</w:t>
+            </w:r>
+            <w:r>
+              <w:rPr>
+                <w:sz w:val="16"/>
+                <w:szCs w:val="16"/>
+              </w:rPr>
+              <w:t>1</w:t>
+            </w:r>
+            <w:r>
+              <w:rPr>
+                <w:sz w:val="16"/>
+                <w:szCs w:val="16"/>
+              </w:rPr>
+              <w:t>en</w:t>
+            </w:r>
+            <w:r>
+              <w:rPr>
+                <w:sz w:val="16"/>
+                <w:szCs w:val="16"/>
+              </w:rPr>
+              <w:fldChar w:fldCharType="end"/>
+            </w:r>
             <w:r>
               <w:rPr>
                 <w:sz w:val="16"/>
@@ -850,32 +921,45 @@
               </w:rPr>
               <w:t xml:space="preserve">At the prompt type START </w:t>
             </w:r>
-            <w:fldSimple w:instr=" DOCPROPERTY  &quot;$Install SQL Script$&quot;  \* MERGEFORMAT ">
-              <w:r>
-                <w:rPr>
-                  <w:szCs w:val="16"/>
-                </w:rPr>
-                <w:t>nm_45</w:t>
-              </w:r>
-              <w:r>
-                <w:rPr>
-                  <w:szCs w:val="16"/>
-                </w:rPr>
-                <w:t>00_fix3</w:t>
-              </w:r>
-              <w:r>
-                <w:rPr>
-                  <w:szCs w:val="16"/>
-                </w:rPr>
-                <w:t>1</w:t>
-              </w:r>
-              <w:r>
-                <w:rPr>
-                  <w:szCs w:val="16"/>
-                </w:rPr>
-                <w:t>.sql</w:t>
-              </w:r>
-            </w:fldSimple>
+            <w:r>
+              <w:fldChar w:fldCharType="begin"/>
+            </w:r>
+            <w:r>
+              <w:instrText xml:space="preserve"> DOCPROPERTY  "$Install SQL Script$"  \* MERGEFORMAT </w:instrText>
+            </w:r>
+            <w:r>
+              <w:fldChar w:fldCharType="separate"/>
+            </w:r>
+            <w:r>
+              <w:rPr>
+                <w:szCs w:val="16"/>
+              </w:rPr>
+              <w:t>nm_45</w:t>
+            </w:r>
+            <w:r>
+              <w:rPr>
+                <w:szCs w:val="16"/>
+              </w:rPr>
+              <w:t>00_fix3</w:t>
+            </w:r>
+            <w:r>
+              <w:rPr>
+                <w:szCs w:val="16"/>
+              </w:rPr>
+              <w:t>1</w:t>
+            </w:r>
+            <w:r>
+              <w:rPr>
+                <w:szCs w:val="16"/>
+              </w:rPr>
+              <w:t>.sql</w:t>
+            </w:r>
+            <w:r>
+              <w:rPr>
+                <w:szCs w:val="16"/>
+              </w:rPr>
+              <w:fldChar w:fldCharType="end"/>
+            </w:r>
             <w:r>
               <w:rPr>
                 <w:szCs w:val="16"/>
@@ -1068,11 +1152,11 @@
       <w:pPr>
         <w:pStyle w:val="Heading1"/>
       </w:pPr>
-      <w:bookmarkStart w:id="3" w:name="_Toc349127396"/>
+      <w:bookmarkStart w:id="2" w:name="_Toc349127396"/>
       <w:r>
         <w:t>List of Amended Files</w:t>
       </w:r>
-      <w:bookmarkEnd w:id="3"/>
+      <w:bookmarkEnd w:id="2"/>
     </w:p>
     <w:tbl>
       <w:tblPr>
@@ -1196,7 +1280,7 @@
               <w:t>2.</w:t>
             </w:r>
             <w:r>
-              <w:t>44</w:t>
+              <w:t>45</w:t>
             </w:r>
           </w:p>
         </w:tc>
@@ -1255,12 +1339,12 @@
       <w:pPr>
         <w:pStyle w:val="Heading1"/>
       </w:pPr>
-      <w:bookmarkStart w:id="4" w:name="_Toc349127397"/>
+      <w:bookmarkStart w:id="3" w:name="_Toc349127397"/>
       <w:r>
         <w:lastRenderedPageBreak/>
         <w:t>Log No. Summary</w:t>
       </w:r>
-      <w:bookmarkEnd w:id="4"/>
+      <w:bookmarkEnd w:id="3"/>
       <w:r>
         <w:t xml:space="preserve"> </w:t>
       </w:r>
@@ -1515,6 +1599,71 @@
           </w:p>
         </w:tc>
       </w:tr>
+      <w:tr>
+        <w:trPr>
+          <w:trHeight w:val="80"/>
+        </w:trPr>
+        <w:tc>
+          <w:tcPr>
+            <w:tcW w:w="5965" w:type="dxa"/>
+            <w:shd w:val="clear" w:color="auto" w:fill="FFFFFF" w:themeFill="background1"/>
+          </w:tcPr>
+          <w:p>
+            <w:pPr>
+              <w:pStyle w:val="TableText"/>
+              <w:rPr>
+                <w:rStyle w:val="TableTitleline"/>
+                <w:b w:val="0"/>
+                <w:bCs w:val="0"/>
+                <w:i w:val="0"/>
+                <w:iCs w:val="0"/>
+              </w:rPr>
+            </w:pPr>
+            <w:r>
+              <w:rPr>
+                <w:rStyle w:val="TableTitleline"/>
+                <w:b w:val="0"/>
+                <w:bCs w:val="0"/>
+                <w:i w:val="0"/>
+                <w:iCs w:val="0"/>
+              </w:rPr>
+              <w:t>Further problems from system testing – result set excluded point data at ends of datums</w:t>
+            </w:r>
+          </w:p>
+        </w:tc>
+        <w:tc>
+          <w:tcPr>
+            <w:tcW w:w="2070" w:type="dxa"/>
+            <w:shd w:val="clear" w:color="auto" w:fill="FFFFFF" w:themeFill="background1"/>
+          </w:tcPr>
+          <w:p>
+            <w:pPr>
+              <w:pStyle w:val="TableText"/>
+            </w:pPr>
+            <w:r>
+              <w:t>D-118287</w:t>
+            </w:r>
+          </w:p>
+          <w:p>
+            <w:pPr>
+              <w:pStyle w:val="TableText"/>
+            </w:pPr>
+            <w:bookmarkStart w:id="4" w:name="_GoBack"/>
+            <w:bookmarkEnd w:id="4"/>
+          </w:p>
+        </w:tc>
+        <w:tc>
+          <w:tcPr>
+            <w:tcW w:w="2243" w:type="dxa"/>
+            <w:shd w:val="clear" w:color="auto" w:fill="FFFFFF" w:themeFill="background1"/>
+          </w:tcPr>
+          <w:p>
+            <w:pPr>
+              <w:pStyle w:val="TableText"/>
+            </w:pPr>
+          </w:p>
+        </w:tc>
+      </w:tr>
     </w:tbl>
     <w:p>
       <w:pPr>
@@ -1866,7 +2015,7 @@
             <w:fldChar w:fldCharType="separate"/>
           </w:r>
           <w:r>
-            <w:t>22-Feb-13</w:t>
+            <w:t>21-Mar-13</w:t>
           </w:r>
           <w:r>
             <w:fldChar w:fldCharType="end"/>
@@ -2026,11 +2175,21 @@
               <w:rStyle w:val="HighlightText"/>
             </w:rPr>
           </w:pPr>
-          <w:fldSimple w:instr=" DOCPROPERTY  $Product$  \* MERGEFORMAT ">
-            <w:r>
-              <w:t>Network Manager</w:t>
-            </w:r>
-          </w:fldSimple>
+          <w:r>
+            <w:fldChar w:fldCharType="begin"/>
+          </w:r>
+          <w:r>
+            <w:instrText xml:space="preserve"> DOCPROPERTY  $Product$  \* MERGEFORMAT </w:instrText>
+          </w:r>
+          <w:r>
+            <w:fldChar w:fldCharType="separate"/>
+          </w:r>
+          <w:r>
+            <w:t>Network Manager</w:t>
+          </w:r>
+          <w:r>
+            <w:fldChar w:fldCharType="end"/>
+          </w:r>
           <w:r>
             <w:t xml:space="preserve"> Fix Release Notes</w:t>
           </w:r>
@@ -2077,25 +2236,45 @@
           <w:vAlign w:val="center"/>
         </w:tcPr>
         <w:p>
-          <w:fldSimple w:instr=" DOCPROPERTY  &quot;$Base Release$&quot;  \* MERGEFORMAT ">
-            <w:r>
-              <w:t>4.</w:t>
-            </w:r>
-            <w:r>
-              <w:t>5</w:t>
-            </w:r>
-            <w:r>
-              <w:t>.0.0</w:t>
-            </w:r>
-          </w:fldSimple>
+          <w:r>
+            <w:fldChar w:fldCharType="begin"/>
+          </w:r>
+          <w:r>
+            <w:instrText xml:space="preserve"> DOCPROPERTY  "$Base Release$"  \* MERGEFORMAT </w:instrText>
+          </w:r>
+          <w:r>
+            <w:fldChar w:fldCharType="separate"/>
+          </w:r>
+          <w:r>
+            <w:t>4.</w:t>
+          </w:r>
+          <w:r>
+            <w:t>5</w:t>
+          </w:r>
+          <w:r>
+            <w:t>.0.0</w:t>
+          </w:r>
+          <w:r>
+            <w:fldChar w:fldCharType="end"/>
+          </w:r>
           <w:r>
             <w:t xml:space="preserve"> Fix </w:t>
           </w:r>
-          <w:fldSimple w:instr=" DOCPROPERTY  &quot;$Fix Number$&quot;  \* MERGEFORMAT ">
-            <w:r>
-              <w:t>3</w:t>
-            </w:r>
-          </w:fldSimple>
+          <w:r>
+            <w:fldChar w:fldCharType="begin"/>
+          </w:r>
+          <w:r>
+            <w:instrText xml:space="preserve"> DOCPROPERTY  "$Fix Number$"  \* MERGEFORMAT </w:instrText>
+          </w:r>
+          <w:r>
+            <w:fldChar w:fldCharType="separate"/>
+          </w:r>
+          <w:r>
+            <w:t>3</w:t>
+          </w:r>
+          <w:r>
+            <w:fldChar w:fldCharType="end"/>
+          </w:r>
           <w:r>
             <w:t>1</w:t>
           </w:r>
@@ -7309,7 +7488,7 @@
 </file>
 
 <file path=customXml/itemProps1.xml><?xml version="1.0" encoding="utf-8"?>
-<ds:datastoreItem xmlns:ds="http://schemas.openxmlformats.org/officeDocument/2006/customXml" ds:itemID="{69A7FB2F-64D8-4913-81D2-FA1351365DFA}">
+<ds:datastoreItem xmlns:ds="http://schemas.openxmlformats.org/officeDocument/2006/customXml" ds:itemID="{B298F63B-1E27-42FF-A63C-E300F1D8E5FA}">
   <ds:schemaRefs>
     <ds:schemaRef ds:uri="http://schemas.openxmlformats.org/officeDocument/2006/bibliography"/>
   </ds:schemaRefs>

</xml_diff>

<commit_message>
Minor problem corrected in version 2.46 to prevent extraneous asset values being assigned to a section
git-svn-id: svn://127.0.0.1/Core@7899 17c802ae-cbca-534c-9e8e-6d19a4926c45
</commit_message>
<xml_diff>
--- a/trunk/doc/readme_exnm04050031en_updt31.docx
+++ b/trunk/doc/readme_exnm04050031en_updt31.docx
@@ -70,21 +70,11 @@
       <w:pPr>
         <w:pStyle w:val="coverinfo"/>
       </w:pPr>
-      <w:r>
-        <w:fldChar w:fldCharType="begin"/>
-      </w:r>
-      <w:r>
-        <w:instrText xml:space="preserve"> DOCPROPERTY  $Product$  \* MERGEFORMAT </w:instrText>
-      </w:r>
-      <w:r>
-        <w:fldChar w:fldCharType="separate"/>
-      </w:r>
-      <w:r>
-        <w:t>Network Manager</w:t>
-      </w:r>
-      <w:r>
-        <w:fldChar w:fldCharType="end"/>
-      </w:r>
+      <w:fldSimple w:instr=" DOCPROPERTY  $Product$  \* MERGEFORMAT ">
+        <w:r>
+          <w:t>Network Manager</w:t>
+        </w:r>
+      </w:fldSimple>
     </w:p>
     <w:p>
       <w:pPr>
@@ -130,27 +120,17 @@
           <w:docGrid w:linePitch="360"/>
         </w:sectPr>
       </w:pPr>
-      <w:r>
-        <w:fldChar w:fldCharType="begin"/>
-      </w:r>
-      <w:r>
-        <w:instrText xml:space="preserve"> DOCPROPERTY  "$Base Release$"  \* MERGEFORMAT </w:instrText>
-      </w:r>
-      <w:r>
-        <w:fldChar w:fldCharType="separate"/>
-      </w:r>
-      <w:r>
-        <w:t>4.</w:t>
-      </w:r>
-      <w:r>
-        <w:t>5</w:t>
-      </w:r>
-      <w:r>
-        <w:t>.0.0</w:t>
-      </w:r>
-      <w:r>
-        <w:fldChar w:fldCharType="end"/>
-      </w:r>
+      <w:fldSimple w:instr=" DOCPROPERTY  &quot;$Base Release$&quot;  \* MERGEFORMAT ">
+        <w:r>
+          <w:t>4.</w:t>
+        </w:r>
+        <w:r>
+          <w:t>5</w:t>
+        </w:r>
+        <w:r>
+          <w:t>.0.0</w:t>
+        </w:r>
+      </w:fldSimple>
       <w:r>
         <w:t xml:space="preserve"> Fix </w:t>
       </w:r>
@@ -517,75 +497,45 @@
       <w:r>
         <w:t xml:space="preserve">This document defines the changes made to the </w:t>
       </w:r>
+      <w:fldSimple w:instr=" DOCPROPERTY  $Product$  \* MERGEFORMAT ">
+        <w:r>
+          <w:t>Network Manager</w:t>
+        </w:r>
+      </w:fldSimple>
       <w:r>
         <w:fldChar w:fldCharType="begin"/>
       </w:r>
       <w:r>
-        <w:instrText xml:space="preserve"> DOCPROPERTY  $Product$  \* MERGEFORMAT </w:instrText>
-      </w:r>
-      <w:r>
-        <w:fldChar w:fldCharType="separate"/>
-      </w:r>
-      <w:r>
-        <w:t>Network Manager</w:t>
+        <w:instrText xml:space="preserve"> SUBJECT   \* MERGEFORMAT </w:instrText>
       </w:r>
       <w:r>
         <w:fldChar w:fldCharType="end"/>
       </w:r>
       <w:r>
-        <w:fldChar w:fldCharType="begin"/>
-      </w:r>
-      <w:r>
-        <w:instrText xml:space="preserve"> SUBJECT   \* MERGEFORMAT </w:instrText>
-      </w:r>
-      <w:r>
-        <w:fldChar w:fldCharType="end"/>
-      </w:r>
-      <w:r>
         <w:t xml:space="preserve"> </w:t>
       </w:r>
       <w:r>
         <w:t xml:space="preserve">product for </w:t>
       </w:r>
-      <w:r>
-        <w:fldChar w:fldCharType="begin"/>
-      </w:r>
-      <w:r>
-        <w:instrText xml:space="preserve"> DOCPROPERTY  "$Base Release$"  \* MERGEFORMAT </w:instrText>
-      </w:r>
-      <w:r>
-        <w:fldChar w:fldCharType="separate"/>
-      </w:r>
-      <w:r>
-        <w:t>4.</w:t>
-      </w:r>
-      <w:r>
-        <w:t>5</w:t>
-      </w:r>
-      <w:r>
-        <w:t>.0.0</w:t>
-      </w:r>
-      <w:r>
-        <w:fldChar w:fldCharType="end"/>
-      </w:r>
+      <w:fldSimple w:instr=" DOCPROPERTY  &quot;$Base Release$&quot;  \* MERGEFORMAT ">
+        <w:r>
+          <w:t>4.</w:t>
+        </w:r>
+        <w:r>
+          <w:t>5</w:t>
+        </w:r>
+        <w:r>
+          <w:t>.0.0</w:t>
+        </w:r>
+      </w:fldSimple>
       <w:r>
         <w:t xml:space="preserve"> Fix </w:t>
       </w:r>
-      <w:r>
-        <w:fldChar w:fldCharType="begin"/>
-      </w:r>
-      <w:r>
-        <w:instrText xml:space="preserve"> DOCPROPERTY  "$Fix Number$"  \* MERGEFORMAT </w:instrText>
-      </w:r>
-      <w:r>
-        <w:fldChar w:fldCharType="separate"/>
-      </w:r>
-      <w:r>
-        <w:t>3</w:t>
-      </w:r>
-      <w:r>
-        <w:fldChar w:fldCharType="end"/>
-      </w:r>
+      <w:fldSimple w:instr=" DOCPROPERTY  &quot;$Fix Number$&quot;  \* MERGEFORMAT ">
+        <w:r>
+          <w:t>3</w:t>
+        </w:r>
+      </w:fldSimple>
       <w:r>
         <w:t>1</w:t>
       </w:r>
@@ -667,24 +617,14 @@
             <w:pPr>
               <w:pStyle w:val="TableText"/>
             </w:pPr>
-            <w:r>
-              <w:fldChar w:fldCharType="begin"/>
-            </w:r>
-            <w:r>
-              <w:instrText xml:space="preserve"> DOCPROPERTY  "$Base Release$"  \* MERGEFORMAT </w:instrText>
-            </w:r>
-            <w:r>
-              <w:fldChar w:fldCharType="separate"/>
-            </w:r>
-            <w:r>
-              <w:t>4.5</w:t>
-            </w:r>
-            <w:r>
-              <w:t>.0.0</w:t>
-            </w:r>
-            <w:r>
-              <w:fldChar w:fldCharType="end"/>
-            </w:r>
+            <w:fldSimple w:instr=" DOCPROPERTY  &quot;$Base Release$&quot;  \* MERGEFORMAT ">
+              <w:r>
+                <w:t>4.5</w:t>
+              </w:r>
+              <w:r>
+                <w:t>.0.0</w:t>
+              </w:r>
+            </w:fldSimple>
           </w:p>
         </w:tc>
       </w:tr>
@@ -811,57 +751,43 @@
               </w:rPr>
               <w:t xml:space="preserve">that </w:t>
             </w:r>
-            <w:r>
-              <w:fldChar w:fldCharType="begin"/>
-            </w:r>
-            <w:r>
-              <w:instrText xml:space="preserve"> DOCPROPERTY  "$Bentley Select Release$"  \* MERGEFORMAT </w:instrText>
-            </w:r>
-            <w:r>
-              <w:fldChar w:fldCharType="separate"/>
-            </w:r>
-            <w:r>
-              <w:rPr>
-                <w:sz w:val="16"/>
-                <w:szCs w:val="16"/>
-              </w:rPr>
-              <w:t>exnm040</w:t>
-            </w:r>
-            <w:r>
-              <w:rPr>
-                <w:sz w:val="16"/>
-                <w:szCs w:val="16"/>
-              </w:rPr>
-              <w:t>5</w:t>
-            </w:r>
-            <w:r>
-              <w:rPr>
-                <w:sz w:val="16"/>
-                <w:szCs w:val="16"/>
-              </w:rPr>
-              <w:t>003</w:t>
-            </w:r>
-            <w:r>
-              <w:rPr>
-                <w:sz w:val="16"/>
-                <w:szCs w:val="16"/>
-              </w:rPr>
-              <w:t>1</w:t>
-            </w:r>
-            <w:r>
-              <w:rPr>
-                <w:sz w:val="16"/>
-                <w:szCs w:val="16"/>
-              </w:rPr>
-              <w:t>en</w:t>
-            </w:r>
-            <w:r>
-              <w:rPr>
-                <w:sz w:val="16"/>
-                <w:szCs w:val="16"/>
-              </w:rPr>
-              <w:fldChar w:fldCharType="end"/>
-            </w:r>
+            <w:fldSimple w:instr=" DOCPROPERTY  &quot;$Bentley Select Release$&quot;  \* MERGEFORMAT ">
+              <w:r>
+                <w:rPr>
+                  <w:sz w:val="16"/>
+                  <w:szCs w:val="16"/>
+                </w:rPr>
+                <w:t>exnm040</w:t>
+              </w:r>
+              <w:r>
+                <w:rPr>
+                  <w:sz w:val="16"/>
+                  <w:szCs w:val="16"/>
+                </w:rPr>
+                <w:t>5</w:t>
+              </w:r>
+              <w:r>
+                <w:rPr>
+                  <w:sz w:val="16"/>
+                  <w:szCs w:val="16"/>
+                </w:rPr>
+                <w:t>003</w:t>
+              </w:r>
+              <w:r>
+                <w:rPr>
+                  <w:sz w:val="16"/>
+                  <w:szCs w:val="16"/>
+                </w:rPr>
+                <w:t>1</w:t>
+              </w:r>
+              <w:r>
+                <w:rPr>
+                  <w:sz w:val="16"/>
+                  <w:szCs w:val="16"/>
+                </w:rPr>
+                <w:t>en</w:t>
+              </w:r>
+            </w:fldSimple>
             <w:r>
               <w:rPr>
                 <w:sz w:val="16"/>
@@ -921,45 +847,32 @@
               </w:rPr>
               <w:t xml:space="preserve">At the prompt type START </w:t>
             </w:r>
-            <w:r>
-              <w:fldChar w:fldCharType="begin"/>
-            </w:r>
-            <w:r>
-              <w:instrText xml:space="preserve"> DOCPROPERTY  "$Install SQL Script$"  \* MERGEFORMAT </w:instrText>
-            </w:r>
-            <w:r>
-              <w:fldChar w:fldCharType="separate"/>
-            </w:r>
-            <w:r>
-              <w:rPr>
-                <w:szCs w:val="16"/>
-              </w:rPr>
-              <w:t>nm_45</w:t>
-            </w:r>
-            <w:r>
-              <w:rPr>
-                <w:szCs w:val="16"/>
-              </w:rPr>
-              <w:t>00_fix3</w:t>
-            </w:r>
-            <w:r>
-              <w:rPr>
-                <w:szCs w:val="16"/>
-              </w:rPr>
-              <w:t>1</w:t>
-            </w:r>
-            <w:r>
-              <w:rPr>
-                <w:szCs w:val="16"/>
-              </w:rPr>
-              <w:t>.sql</w:t>
-            </w:r>
-            <w:r>
-              <w:rPr>
-                <w:szCs w:val="16"/>
-              </w:rPr>
-              <w:fldChar w:fldCharType="end"/>
-            </w:r>
+            <w:fldSimple w:instr=" DOCPROPERTY  &quot;$Install SQL Script$&quot;  \* MERGEFORMAT ">
+              <w:r>
+                <w:rPr>
+                  <w:szCs w:val="16"/>
+                </w:rPr>
+                <w:t>nm_45</w:t>
+              </w:r>
+              <w:r>
+                <w:rPr>
+                  <w:szCs w:val="16"/>
+                </w:rPr>
+                <w:t>00_fix3</w:t>
+              </w:r>
+              <w:r>
+                <w:rPr>
+                  <w:szCs w:val="16"/>
+                </w:rPr>
+                <w:t>1</w:t>
+              </w:r>
+              <w:r>
+                <w:rPr>
+                  <w:szCs w:val="16"/>
+                </w:rPr>
+                <w:t>.sql</w:t>
+              </w:r>
+            </w:fldSimple>
             <w:r>
               <w:rPr>
                 <w:szCs w:val="16"/>
@@ -1280,7 +1193,7 @@
               <w:t>2.</w:t>
             </w:r>
             <w:r>
-              <w:t>45</w:t>
+              <w:t>46</w:t>
             </w:r>
           </w:p>
         </w:tc>
@@ -1648,8 +1561,63 @@
             <w:pPr>
               <w:pStyle w:val="TableText"/>
             </w:pPr>
+          </w:p>
+        </w:tc>
+        <w:tc>
+          <w:tcPr>
+            <w:tcW w:w="2243" w:type="dxa"/>
+            <w:shd w:val="clear" w:color="auto" w:fill="FFFFFF" w:themeFill="background1"/>
+          </w:tcPr>
+          <w:p>
+            <w:pPr>
+              <w:pStyle w:val="TableText"/>
+            </w:pPr>
+          </w:p>
+        </w:tc>
+      </w:tr>
+      <w:tr>
+        <w:trPr>
+          <w:trHeight w:val="80"/>
+        </w:trPr>
+        <w:tc>
+          <w:tcPr>
+            <w:tcW w:w="5965" w:type="dxa"/>
+            <w:shd w:val="clear" w:color="auto" w:fill="FFFFFF" w:themeFill="background1"/>
+          </w:tcPr>
+          <w:p>
+            <w:pPr>
+              <w:pStyle w:val="TableText"/>
+              <w:rPr>
+                <w:rStyle w:val="TableTitleline"/>
+                <w:b w:val="0"/>
+                <w:bCs w:val="0"/>
+                <w:i w:val="0"/>
+                <w:iCs w:val="0"/>
+              </w:rPr>
+            </w:pPr>
+            <w:r>
+              <w:rPr>
+                <w:rStyle w:val="TableTitleline"/>
+                <w:b w:val="0"/>
+                <w:bCs w:val="0"/>
+                <w:i w:val="0"/>
+                <w:iCs w:val="0"/>
+              </w:rPr>
+              <w:t>Minor problem corrected in version 2.46 to prevent extraneous asset values being assigned to a section</w:t>
+            </w:r>
             <w:bookmarkStart w:id="4" w:name="_GoBack"/>
             <w:bookmarkEnd w:id="4"/>
+          </w:p>
+        </w:tc>
+        <w:tc>
+          <w:tcPr>
+            <w:tcW w:w="2070" w:type="dxa"/>
+            <w:shd w:val="clear" w:color="auto" w:fill="FFFFFF" w:themeFill="background1"/>
+          </w:tcPr>
+          <w:p>
+            <w:pPr>
+              <w:pStyle w:val="TableText"/>
+            </w:pPr>
           </w:p>
         </w:tc>
         <w:tc>
@@ -2015,7 +1983,7 @@
             <w:fldChar w:fldCharType="separate"/>
           </w:r>
           <w:r>
-            <w:t>21-Mar-13</w:t>
+            <w:t>2-Apr-13</w:t>
           </w:r>
           <w:r>
             <w:fldChar w:fldCharType="end"/>
@@ -2175,21 +2143,11 @@
               <w:rStyle w:val="HighlightText"/>
             </w:rPr>
           </w:pPr>
-          <w:r>
-            <w:fldChar w:fldCharType="begin"/>
-          </w:r>
-          <w:r>
-            <w:instrText xml:space="preserve"> DOCPROPERTY  $Product$  \* MERGEFORMAT </w:instrText>
-          </w:r>
-          <w:r>
-            <w:fldChar w:fldCharType="separate"/>
-          </w:r>
-          <w:r>
-            <w:t>Network Manager</w:t>
-          </w:r>
-          <w:r>
-            <w:fldChar w:fldCharType="end"/>
-          </w:r>
+          <w:fldSimple w:instr=" DOCPROPERTY  $Product$  \* MERGEFORMAT ">
+            <w:r>
+              <w:t>Network Manager</w:t>
+            </w:r>
+          </w:fldSimple>
           <w:r>
             <w:t xml:space="preserve"> Fix Release Notes</w:t>
           </w:r>
@@ -2236,45 +2194,25 @@
           <w:vAlign w:val="center"/>
         </w:tcPr>
         <w:p>
-          <w:r>
-            <w:fldChar w:fldCharType="begin"/>
-          </w:r>
-          <w:r>
-            <w:instrText xml:space="preserve"> DOCPROPERTY  "$Base Release$"  \* MERGEFORMAT </w:instrText>
-          </w:r>
-          <w:r>
-            <w:fldChar w:fldCharType="separate"/>
-          </w:r>
-          <w:r>
-            <w:t>4.</w:t>
-          </w:r>
-          <w:r>
-            <w:t>5</w:t>
-          </w:r>
-          <w:r>
-            <w:t>.0.0</w:t>
-          </w:r>
-          <w:r>
-            <w:fldChar w:fldCharType="end"/>
-          </w:r>
+          <w:fldSimple w:instr=" DOCPROPERTY  &quot;$Base Release$&quot;  \* MERGEFORMAT ">
+            <w:r>
+              <w:t>4.</w:t>
+            </w:r>
+            <w:r>
+              <w:t>5</w:t>
+            </w:r>
+            <w:r>
+              <w:t>.0.0</w:t>
+            </w:r>
+          </w:fldSimple>
           <w:r>
             <w:t xml:space="preserve"> Fix </w:t>
           </w:r>
-          <w:r>
-            <w:fldChar w:fldCharType="begin"/>
-          </w:r>
-          <w:r>
-            <w:instrText xml:space="preserve"> DOCPROPERTY  "$Fix Number$"  \* MERGEFORMAT </w:instrText>
-          </w:r>
-          <w:r>
-            <w:fldChar w:fldCharType="separate"/>
-          </w:r>
-          <w:r>
-            <w:t>3</w:t>
-          </w:r>
-          <w:r>
-            <w:fldChar w:fldCharType="end"/>
-          </w:r>
+          <w:fldSimple w:instr=" DOCPROPERTY  &quot;$Fix Number$&quot;  \* MERGEFORMAT ">
+            <w:r>
+              <w:t>3</w:t>
+            </w:r>
+          </w:fldSimple>
           <w:r>
             <w:t>1</w:t>
           </w:r>
@@ -7488,7 +7426,7 @@
 </file>
 
 <file path=customXml/itemProps1.xml><?xml version="1.0" encoding="utf-8"?>
-<ds:datastoreItem xmlns:ds="http://schemas.openxmlformats.org/officeDocument/2006/customXml" ds:itemID="{B298F63B-1E27-42FF-A63C-E300F1D8E5FA}">
+<ds:datastoreItem xmlns:ds="http://schemas.openxmlformats.org/officeDocument/2006/customXml" ds:itemID="{AFFCBF85-C4C5-402C-8EE0-7B48C25422ED}">
   <ds:schemaRefs>
     <ds:schemaRef ds:uri="http://schemas.openxmlformats.org/officeDocument/2006/bibliography"/>
   </ds:schemaRefs>

</xml_diff>

<commit_message>
new version after minor problem at larimer on 4400 fix36
git-svn-id: svn://127.0.0.1/Core@7936 17c802ae-cbca-534c-9e8e-6d19a4926c45
</commit_message>
<xml_diff>
--- a/trunk/doc/readme_exnm04050031en_updt31.docx
+++ b/trunk/doc/readme_exnm04050031en_updt31.docx
@@ -2,10 +2,7 @@
 <file path=word/document.xml><?xml version="1.0" encoding="utf-8"?>
 <w:document xmlns:wpc="http://schemas.microsoft.com/office/word/2010/wordprocessingCanvas" xmlns:mc="http://schemas.openxmlformats.org/markup-compatibility/2006" xmlns:o="urn:schemas-microsoft-com:office:office" xmlns:r="http://schemas.openxmlformats.org/officeDocument/2006/relationships" xmlns:m="http://schemas.openxmlformats.org/officeDocument/2006/math" xmlns:v="urn:schemas-microsoft-com:vml" xmlns:wp14="http://schemas.microsoft.com/office/word/2010/wordprocessingDrawing" xmlns:wp="http://schemas.openxmlformats.org/drawingml/2006/wordprocessingDrawing" xmlns:w10="urn:schemas-microsoft-com:office:word" xmlns:w="http://schemas.openxmlformats.org/wordprocessingml/2006/main" xmlns:w14="http://schemas.microsoft.com/office/word/2010/wordml" xmlns:wpg="http://schemas.microsoft.com/office/word/2010/wordprocessingGroup" xmlns:wpi="http://schemas.microsoft.com/office/word/2010/wordprocessingInk" xmlns:wne="http://schemas.microsoft.com/office/word/2006/wordml" xmlns:wps="http://schemas.microsoft.com/office/word/2010/wordprocessingShape" mc:Ignorable="w14 wp14">
   <w:body>
-    <w:p>
-      <w:bookmarkStart w:id="0" w:name="_GoBack"/>
-      <w:bookmarkEnd w:id="0"/>
-    </w:p>
+    <w:p/>
     <w:p/>
     <w:p/>
     <w:p/>
@@ -73,11 +70,21 @@
       <w:pPr>
         <w:pStyle w:val="coverinfo"/>
       </w:pPr>
-      <w:fldSimple w:instr=" DOCPROPERTY  $Product$  \* MERGEFORMAT ">
-        <w:r>
-          <w:t>Network Manager</w:t>
-        </w:r>
-      </w:fldSimple>
+      <w:r>
+        <w:fldChar w:fldCharType="begin"/>
+      </w:r>
+      <w:r>
+        <w:instrText xml:space="preserve"> DOCPROPERTY  $Product$  \* MERGEFORMAT </w:instrText>
+      </w:r>
+      <w:r>
+        <w:fldChar w:fldCharType="separate"/>
+      </w:r>
+      <w:r>
+        <w:t>Network Manager</w:t>
+      </w:r>
+      <w:r>
+        <w:fldChar w:fldCharType="end"/>
+      </w:r>
     </w:p>
     <w:p>
       <w:pPr>
@@ -123,11 +130,21 @@
           <w:docGrid w:linePitch="360"/>
         </w:sectPr>
       </w:pPr>
-      <w:fldSimple w:instr=" DOCPROPERTY  &quot;$Base Release$&quot;  \* MERGEFORMAT ">
-        <w:r>
-          <w:t>4.5.0.0</w:t>
-        </w:r>
-      </w:fldSimple>
+      <w:r>
+        <w:fldChar w:fldCharType="begin"/>
+      </w:r>
+      <w:r>
+        <w:instrText xml:space="preserve"> DOCPROPERTY  "$Base Release$"  \* MERGEFORMAT </w:instrText>
+      </w:r>
+      <w:r>
+        <w:fldChar w:fldCharType="separate"/>
+      </w:r>
+      <w:r>
+        <w:t>4.5.0.0</w:t>
+      </w:r>
+      <w:r>
+        <w:fldChar w:fldCharType="end"/>
+      </w:r>
       <w:r>
         <w:t xml:space="preserve"> Fix </w:t>
       </w:r>
@@ -480,12 +497,12 @@
       <w:pPr>
         <w:pStyle w:val="Heading1"/>
       </w:pPr>
-      <w:bookmarkStart w:id="1" w:name="_Toc352925981"/>
+      <w:bookmarkStart w:id="0" w:name="_Toc352925981"/>
       <w:r>
         <w:lastRenderedPageBreak/>
         <w:t>Introduction</w:t>
       </w:r>
-      <w:bookmarkEnd w:id="1"/>
+      <w:bookmarkEnd w:id="0"/>
       <w:r>
         <w:t xml:space="preserve"> </w:t>
       </w:r>
@@ -494,15 +511,25 @@
       <w:r>
         <w:t xml:space="preserve">This document defines the changes made to the </w:t>
       </w:r>
-      <w:fldSimple w:instr=" DOCPROPERTY  $Product$  \* MERGEFORMAT ">
-        <w:r>
-          <w:t>Network Manager</w:t>
-        </w:r>
-      </w:fldSimple>
       <w:r>
         <w:fldChar w:fldCharType="begin"/>
       </w:r>
       <w:r>
+        <w:instrText xml:space="preserve"> DOCPROPERTY  $Product$  \* MERGEFORMAT </w:instrText>
+      </w:r>
+      <w:r>
+        <w:fldChar w:fldCharType="separate"/>
+      </w:r>
+      <w:r>
+        <w:t>Network Manager</w:t>
+      </w:r>
+      <w:r>
+        <w:fldChar w:fldCharType="end"/>
+      </w:r>
+      <w:r>
+        <w:fldChar w:fldCharType="begin"/>
+      </w:r>
+      <w:r>
         <w:instrText xml:space="preserve"> SUBJECT   \* MERGEFORMAT </w:instrText>
       </w:r>
       <w:r>
@@ -514,19 +541,39 @@
       <w:r>
         <w:t xml:space="preserve">product for </w:t>
       </w:r>
-      <w:fldSimple w:instr=" DOCPROPERTY  &quot;$Base Release$&quot;  \* MERGEFORMAT ">
-        <w:r>
-          <w:t>4.5.0.0</w:t>
-        </w:r>
-      </w:fldSimple>
+      <w:r>
+        <w:fldChar w:fldCharType="begin"/>
+      </w:r>
+      <w:r>
+        <w:instrText xml:space="preserve"> DOCPROPERTY  "$Base Release$"  \* MERGEFORMAT </w:instrText>
+      </w:r>
+      <w:r>
+        <w:fldChar w:fldCharType="separate"/>
+      </w:r>
+      <w:r>
+        <w:t>4.5.0.0</w:t>
+      </w:r>
+      <w:r>
+        <w:fldChar w:fldCharType="end"/>
+      </w:r>
       <w:r>
         <w:t xml:space="preserve"> Fix </w:t>
       </w:r>
-      <w:fldSimple w:instr=" DOCPROPERTY  &quot;$Fix Number$&quot;  \* MERGEFORMAT ">
-        <w:r>
-          <w:t>31</w:t>
-        </w:r>
-      </w:fldSimple>
+      <w:r>
+        <w:fldChar w:fldCharType="begin"/>
+      </w:r>
+      <w:r>
+        <w:instrText xml:space="preserve"> DOCPROPERTY  "$Fix Number$"  \* MERGEFORMAT </w:instrText>
+      </w:r>
+      <w:r>
+        <w:fldChar w:fldCharType="separate"/>
+      </w:r>
+      <w:r>
+        <w:t>31</w:t>
+      </w:r>
+      <w:r>
+        <w:fldChar w:fldCharType="end"/>
+      </w:r>
       <w:r>
         <w:t xml:space="preserve"> </w:t>
       </w:r>
@@ -543,11 +590,11 @@
       <w:pPr>
         <w:pStyle w:val="Heading1"/>
       </w:pPr>
-      <w:bookmarkStart w:id="2" w:name="_Toc352925982"/>
+      <w:bookmarkStart w:id="1" w:name="_Toc352925982"/>
       <w:r>
         <w:t>Fix Details</w:t>
       </w:r>
-      <w:bookmarkEnd w:id="2"/>
+      <w:bookmarkEnd w:id="1"/>
     </w:p>
     <w:tbl>
       <w:tblPr>
@@ -605,11 +652,21 @@
             <w:pPr>
               <w:pStyle w:val="TableText"/>
             </w:pPr>
-            <w:fldSimple w:instr=" DOCPROPERTY  &quot;$Base Release$&quot;  \* MERGEFORMAT ">
-              <w:r>
-                <w:t>4.5.0.0</w:t>
-              </w:r>
-            </w:fldSimple>
+            <w:r>
+              <w:fldChar w:fldCharType="begin"/>
+            </w:r>
+            <w:r>
+              <w:instrText xml:space="preserve"> DOCPROPERTY  "$Base Release$"  \* MERGEFORMAT </w:instrText>
+            </w:r>
+            <w:r>
+              <w:fldChar w:fldCharType="separate"/>
+            </w:r>
+            <w:r>
+              <w:t>4.5.0.0</w:t>
+            </w:r>
+            <w:r>
+              <w:fldChar w:fldCharType="end"/>
+            </w:r>
           </w:p>
         </w:tc>
       </w:tr>
@@ -736,15 +793,29 @@
               </w:rPr>
               <w:t xml:space="preserve">that </w:t>
             </w:r>
-            <w:fldSimple w:instr=" DOCPROPERTY  &quot;$Bentley Select Release$&quot;  \* MERGEFORMAT ">
-              <w:r>
-                <w:rPr>
-                  <w:sz w:val="16"/>
-                  <w:szCs w:val="16"/>
-                </w:rPr>
-                <w:t>exnm04050031en_updt31</w:t>
-              </w:r>
-            </w:fldSimple>
+            <w:r>
+              <w:fldChar w:fldCharType="begin"/>
+            </w:r>
+            <w:r>
+              <w:instrText xml:space="preserve"> DOCPROPERTY  "$Bentley Select Release$"  \* MERGEFORMAT </w:instrText>
+            </w:r>
+            <w:r>
+              <w:fldChar w:fldCharType="separate"/>
+            </w:r>
+            <w:r>
+              <w:rPr>
+                <w:sz w:val="16"/>
+                <w:szCs w:val="16"/>
+              </w:rPr>
+              <w:t>exnm04050031en_updt31</w:t>
+            </w:r>
+            <w:r>
+              <w:rPr>
+                <w:sz w:val="16"/>
+                <w:szCs w:val="16"/>
+              </w:rPr>
+              <w:fldChar w:fldCharType="end"/>
+            </w:r>
             <w:r>
               <w:rPr>
                 <w:sz w:val="16"/>
@@ -804,14 +875,27 @@
               </w:rPr>
               <w:t xml:space="preserve">At the prompt type START </w:t>
             </w:r>
-            <w:fldSimple w:instr=" DOCPROPERTY  &quot;$Install SQL Script$&quot;  \* MERGEFORMAT ">
-              <w:r>
-                <w:rPr>
-                  <w:szCs w:val="16"/>
-                </w:rPr>
-                <w:t>nm_4500_fix31.sql</w:t>
-              </w:r>
-            </w:fldSimple>
+            <w:r>
+              <w:fldChar w:fldCharType="begin"/>
+            </w:r>
+            <w:r>
+              <w:instrText xml:space="preserve"> DOCPROPERTY  "$Install SQL Script$"  \* MERGEFORMAT </w:instrText>
+            </w:r>
+            <w:r>
+              <w:fldChar w:fldCharType="separate"/>
+            </w:r>
+            <w:r>
+              <w:rPr>
+                <w:szCs w:val="16"/>
+              </w:rPr>
+              <w:t>nm_4500_fix31.sql</w:t>
+            </w:r>
+            <w:r>
+              <w:rPr>
+                <w:szCs w:val="16"/>
+              </w:rPr>
+              <w:fldChar w:fldCharType="end"/>
+            </w:r>
             <w:r>
               <w:rPr>
                 <w:szCs w:val="16"/>
@@ -1004,11 +1088,11 @@
       <w:pPr>
         <w:pStyle w:val="Heading1"/>
       </w:pPr>
-      <w:bookmarkStart w:id="3" w:name="_Toc352925983"/>
+      <w:bookmarkStart w:id="2" w:name="_Toc352925983"/>
       <w:r>
         <w:t>List of Amended Files</w:t>
       </w:r>
-      <w:bookmarkEnd w:id="3"/>
+      <w:bookmarkEnd w:id="2"/>
     </w:p>
     <w:tbl>
       <w:tblPr>
@@ -1132,8 +1216,10 @@
               <w:t>2.</w:t>
             </w:r>
             <w:r>
-              <w:t>46</w:t>
+              <w:t>47</w:t>
             </w:r>
+            <w:bookmarkStart w:id="3" w:name="_GoBack"/>
+            <w:bookmarkEnd w:id="3"/>
           </w:p>
         </w:tc>
       </w:tr>
@@ -1920,7 +2006,7 @@
             <w:fldChar w:fldCharType="separate"/>
           </w:r>
           <w:r>
-            <w:t>5-Apr-13</w:t>
+            <w:t>10-Apr-13</w:t>
           </w:r>
           <w:r>
             <w:fldChar w:fldCharType="end"/>
@@ -2080,11 +2166,21 @@
               <w:rStyle w:val="HighlightText"/>
             </w:rPr>
           </w:pPr>
-          <w:fldSimple w:instr=" DOCPROPERTY  $Product$  \* MERGEFORMAT ">
-            <w:r>
-              <w:t>Network Manager</w:t>
-            </w:r>
-          </w:fldSimple>
+          <w:r>
+            <w:fldChar w:fldCharType="begin"/>
+          </w:r>
+          <w:r>
+            <w:instrText xml:space="preserve"> DOCPROPERTY  $Product$  \* MERGEFORMAT </w:instrText>
+          </w:r>
+          <w:r>
+            <w:fldChar w:fldCharType="separate"/>
+          </w:r>
+          <w:r>
+            <w:t>Network Manager</w:t>
+          </w:r>
+          <w:r>
+            <w:fldChar w:fldCharType="end"/>
+          </w:r>
           <w:r>
             <w:t xml:space="preserve"> Fix Release Notes</w:t>
           </w:r>
@@ -2131,19 +2227,39 @@
           <w:vAlign w:val="center"/>
         </w:tcPr>
         <w:p>
-          <w:fldSimple w:instr=" DOCPROPERTY  &quot;$Base Release$&quot;  \* MERGEFORMAT ">
-            <w:r>
-              <w:t>4.5.0.0</w:t>
-            </w:r>
-          </w:fldSimple>
+          <w:r>
+            <w:fldChar w:fldCharType="begin"/>
+          </w:r>
+          <w:r>
+            <w:instrText xml:space="preserve"> DOCPROPERTY  "$Base Release$"  \* MERGEFORMAT </w:instrText>
+          </w:r>
+          <w:r>
+            <w:fldChar w:fldCharType="separate"/>
+          </w:r>
+          <w:r>
+            <w:t>4.5.0.0</w:t>
+          </w:r>
+          <w:r>
+            <w:fldChar w:fldCharType="end"/>
+          </w:r>
           <w:r>
             <w:t xml:space="preserve"> Fix </w:t>
           </w:r>
-          <w:fldSimple w:instr=" DOCPROPERTY  &quot;$Fix Number$&quot;  \* MERGEFORMAT ">
-            <w:r>
-              <w:t>31</w:t>
-            </w:r>
-          </w:fldSimple>
+          <w:r>
+            <w:fldChar w:fldCharType="begin"/>
+          </w:r>
+          <w:r>
+            <w:instrText xml:space="preserve"> DOCPROPERTY  "$Fix Number$"  \* MERGEFORMAT </w:instrText>
+          </w:r>
+          <w:r>
+            <w:fldChar w:fldCharType="separate"/>
+          </w:r>
+          <w:r>
+            <w:t>31</w:t>
+          </w:r>
+          <w:r>
+            <w:fldChar w:fldCharType="end"/>
+          </w:r>
           <w:r>
             <w:fldChar w:fldCharType="begin"/>
           </w:r>
@@ -7354,7 +7470,7 @@
 </file>
 
 <file path=customXml/itemProps1.xml><?xml version="1.0" encoding="utf-8"?>
-<ds:datastoreItem xmlns:ds="http://schemas.openxmlformats.org/officeDocument/2006/customXml" ds:itemID="{022BFB8B-51FD-4F6F-8EB6-2F53620C3388}">
+<ds:datastoreItem xmlns:ds="http://schemas.openxmlformats.org/officeDocument/2006/customXml" ds:itemID="{D306A33B-F1ED-4443-BADC-129CCFC8ABB7}">
   <ds:schemaRefs>
     <ds:schemaRef ds:uri="http://schemas.openxmlformats.org/officeDocument/2006/bibliography"/>
   </ds:schemaRefs>

</xml_diff>

<commit_message>
Version change after issue identified by Les whereby the g of g population fails if no preferred lrm or linear group type is supplied.
git-svn-id: svn://127.0.0.1/Core@7943 17c802ae-cbca-534c-9e8e-6d19a4926c45
</commit_message>
<xml_diff>
--- a/trunk/doc/readme_exnm04050031en_updt31.docx
+++ b/trunk/doc/readme_exnm04050031en_updt31.docx
@@ -70,21 +70,11 @@
       <w:pPr>
         <w:pStyle w:val="coverinfo"/>
       </w:pPr>
-      <w:r>
-        <w:fldChar w:fldCharType="begin"/>
-      </w:r>
-      <w:r>
-        <w:instrText xml:space="preserve"> DOCPROPERTY  $Product$  \* MERGEFORMAT </w:instrText>
-      </w:r>
-      <w:r>
-        <w:fldChar w:fldCharType="separate"/>
-      </w:r>
-      <w:r>
-        <w:t>Network Manager</w:t>
-      </w:r>
-      <w:r>
-        <w:fldChar w:fldCharType="end"/>
-      </w:r>
+      <w:fldSimple w:instr=" DOCPROPERTY  $Product$  \* MERGEFORMAT ">
+        <w:r>
+          <w:t>Network Manager</w:t>
+        </w:r>
+      </w:fldSimple>
     </w:p>
     <w:p>
       <w:pPr>
@@ -130,21 +120,11 @@
           <w:docGrid w:linePitch="360"/>
         </w:sectPr>
       </w:pPr>
-      <w:r>
-        <w:fldChar w:fldCharType="begin"/>
-      </w:r>
-      <w:r>
-        <w:instrText xml:space="preserve"> DOCPROPERTY  "$Base Release$"  \* MERGEFORMAT </w:instrText>
-      </w:r>
-      <w:r>
-        <w:fldChar w:fldCharType="separate"/>
-      </w:r>
-      <w:r>
-        <w:t>4.5.0.0</w:t>
-      </w:r>
-      <w:r>
-        <w:fldChar w:fldCharType="end"/>
-      </w:r>
+      <w:fldSimple w:instr=" DOCPROPERTY  &quot;$Base Release$&quot;  \* MERGEFORMAT ">
+        <w:r>
+          <w:t>4.5.0.0</w:t>
+        </w:r>
+      </w:fldSimple>
       <w:r>
         <w:t xml:space="preserve"> Fix </w:t>
       </w:r>
@@ -511,69 +491,39 @@
       <w:r>
         <w:t xml:space="preserve">This document defines the changes made to the </w:t>
       </w:r>
+      <w:fldSimple w:instr=" DOCPROPERTY  $Product$  \* MERGEFORMAT ">
+        <w:r>
+          <w:t>Network Manager</w:t>
+        </w:r>
+      </w:fldSimple>
       <w:r>
         <w:fldChar w:fldCharType="begin"/>
       </w:r>
       <w:r>
-        <w:instrText xml:space="preserve"> DOCPROPERTY  $Product$  \* MERGEFORMAT </w:instrText>
-      </w:r>
-      <w:r>
-        <w:fldChar w:fldCharType="separate"/>
-      </w:r>
-      <w:r>
-        <w:t>Network Manager</w:t>
+        <w:instrText xml:space="preserve"> SUBJECT   \* MERGEFORMAT </w:instrText>
       </w:r>
       <w:r>
         <w:fldChar w:fldCharType="end"/>
       </w:r>
       <w:r>
-        <w:fldChar w:fldCharType="begin"/>
-      </w:r>
-      <w:r>
-        <w:instrText xml:space="preserve"> SUBJECT   \* MERGEFORMAT </w:instrText>
-      </w:r>
-      <w:r>
-        <w:fldChar w:fldCharType="end"/>
-      </w:r>
-      <w:r>
         <w:t xml:space="preserve"> </w:t>
       </w:r>
       <w:r>
         <w:t xml:space="preserve">product for </w:t>
       </w:r>
-      <w:r>
-        <w:fldChar w:fldCharType="begin"/>
-      </w:r>
-      <w:r>
-        <w:instrText xml:space="preserve"> DOCPROPERTY  "$Base Release$"  \* MERGEFORMAT </w:instrText>
-      </w:r>
-      <w:r>
-        <w:fldChar w:fldCharType="separate"/>
-      </w:r>
-      <w:r>
-        <w:t>4.5.0.0</w:t>
-      </w:r>
-      <w:r>
-        <w:fldChar w:fldCharType="end"/>
-      </w:r>
+      <w:fldSimple w:instr=" DOCPROPERTY  &quot;$Base Release$&quot;  \* MERGEFORMAT ">
+        <w:r>
+          <w:t>4.5.0.0</w:t>
+        </w:r>
+      </w:fldSimple>
       <w:r>
         <w:t xml:space="preserve"> Fix </w:t>
       </w:r>
-      <w:r>
-        <w:fldChar w:fldCharType="begin"/>
-      </w:r>
-      <w:r>
-        <w:instrText xml:space="preserve"> DOCPROPERTY  "$Fix Number$"  \* MERGEFORMAT </w:instrText>
-      </w:r>
-      <w:r>
-        <w:fldChar w:fldCharType="separate"/>
-      </w:r>
-      <w:r>
-        <w:t>31</w:t>
-      </w:r>
-      <w:r>
-        <w:fldChar w:fldCharType="end"/>
-      </w:r>
+      <w:fldSimple w:instr=" DOCPROPERTY  &quot;$Fix Number$&quot;  \* MERGEFORMAT ">
+        <w:r>
+          <w:t>31</w:t>
+        </w:r>
+      </w:fldSimple>
       <w:r>
         <w:t xml:space="preserve"> </w:t>
       </w:r>
@@ -652,21 +602,11 @@
             <w:pPr>
               <w:pStyle w:val="TableText"/>
             </w:pPr>
-            <w:r>
-              <w:fldChar w:fldCharType="begin"/>
-            </w:r>
-            <w:r>
-              <w:instrText xml:space="preserve"> DOCPROPERTY  "$Base Release$"  \* MERGEFORMAT </w:instrText>
-            </w:r>
-            <w:r>
-              <w:fldChar w:fldCharType="separate"/>
-            </w:r>
-            <w:r>
-              <w:t>4.5.0.0</w:t>
-            </w:r>
-            <w:r>
-              <w:fldChar w:fldCharType="end"/>
-            </w:r>
+            <w:fldSimple w:instr=" DOCPROPERTY  &quot;$Base Release$&quot;  \* MERGEFORMAT ">
+              <w:r>
+                <w:t>4.5.0.0</w:t>
+              </w:r>
+            </w:fldSimple>
           </w:p>
         </w:tc>
       </w:tr>
@@ -793,29 +733,15 @@
               </w:rPr>
               <w:t xml:space="preserve">that </w:t>
             </w:r>
-            <w:r>
-              <w:fldChar w:fldCharType="begin"/>
-            </w:r>
-            <w:r>
-              <w:instrText xml:space="preserve"> DOCPROPERTY  "$Bentley Select Release$"  \* MERGEFORMAT </w:instrText>
-            </w:r>
-            <w:r>
-              <w:fldChar w:fldCharType="separate"/>
-            </w:r>
-            <w:r>
-              <w:rPr>
-                <w:sz w:val="16"/>
-                <w:szCs w:val="16"/>
-              </w:rPr>
-              <w:t>exnm04050031en_updt31</w:t>
-            </w:r>
-            <w:r>
-              <w:rPr>
-                <w:sz w:val="16"/>
-                <w:szCs w:val="16"/>
-              </w:rPr>
-              <w:fldChar w:fldCharType="end"/>
-            </w:r>
+            <w:fldSimple w:instr=" DOCPROPERTY  &quot;$Bentley Select Release$&quot;  \* MERGEFORMAT ">
+              <w:r>
+                <w:rPr>
+                  <w:sz w:val="16"/>
+                  <w:szCs w:val="16"/>
+                </w:rPr>
+                <w:t>exnm04050031en_updt31</w:t>
+              </w:r>
+            </w:fldSimple>
             <w:r>
               <w:rPr>
                 <w:sz w:val="16"/>
@@ -875,27 +801,14 @@
               </w:rPr>
               <w:t xml:space="preserve">At the prompt type START </w:t>
             </w:r>
-            <w:r>
-              <w:fldChar w:fldCharType="begin"/>
-            </w:r>
-            <w:r>
-              <w:instrText xml:space="preserve"> DOCPROPERTY  "$Install SQL Script$"  \* MERGEFORMAT </w:instrText>
-            </w:r>
-            <w:r>
-              <w:fldChar w:fldCharType="separate"/>
-            </w:r>
-            <w:r>
-              <w:rPr>
-                <w:szCs w:val="16"/>
-              </w:rPr>
-              <w:t>nm_4500_fix31.sql</w:t>
-            </w:r>
-            <w:r>
-              <w:rPr>
-                <w:szCs w:val="16"/>
-              </w:rPr>
-              <w:fldChar w:fldCharType="end"/>
-            </w:r>
+            <w:fldSimple w:instr=" DOCPROPERTY  &quot;$Install SQL Script$&quot;  \* MERGEFORMAT ">
+              <w:r>
+                <w:rPr>
+                  <w:szCs w:val="16"/>
+                </w:rPr>
+                <w:t>nm_4500_fix31.sql</w:t>
+              </w:r>
+            </w:fldSimple>
             <w:r>
               <w:rPr>
                 <w:szCs w:val="16"/>
@@ -1216,7 +1129,7 @@
               <w:t>2.</w:t>
             </w:r>
             <w:r>
-              <w:t>47</w:t>
+              <w:t>48</w:t>
             </w:r>
             <w:bookmarkStart w:id="3" w:name="_GoBack"/>
             <w:bookmarkEnd w:id="3"/>
@@ -2006,7 +1919,7 @@
             <w:fldChar w:fldCharType="separate"/>
           </w:r>
           <w:r>
-            <w:t>10-Apr-13</w:t>
+            <w:t>16-Apr-13</w:t>
           </w:r>
           <w:r>
             <w:fldChar w:fldCharType="end"/>
@@ -2166,21 +2079,11 @@
               <w:rStyle w:val="HighlightText"/>
             </w:rPr>
           </w:pPr>
-          <w:r>
-            <w:fldChar w:fldCharType="begin"/>
-          </w:r>
-          <w:r>
-            <w:instrText xml:space="preserve"> DOCPROPERTY  $Product$  \* MERGEFORMAT </w:instrText>
-          </w:r>
-          <w:r>
-            <w:fldChar w:fldCharType="separate"/>
-          </w:r>
-          <w:r>
-            <w:t>Network Manager</w:t>
-          </w:r>
-          <w:r>
-            <w:fldChar w:fldCharType="end"/>
-          </w:r>
+          <w:fldSimple w:instr=" DOCPROPERTY  $Product$  \* MERGEFORMAT ">
+            <w:r>
+              <w:t>Network Manager</w:t>
+            </w:r>
+          </w:fldSimple>
           <w:r>
             <w:t xml:space="preserve"> Fix Release Notes</w:t>
           </w:r>
@@ -2227,39 +2130,19 @@
           <w:vAlign w:val="center"/>
         </w:tcPr>
         <w:p>
-          <w:r>
-            <w:fldChar w:fldCharType="begin"/>
-          </w:r>
-          <w:r>
-            <w:instrText xml:space="preserve"> DOCPROPERTY  "$Base Release$"  \* MERGEFORMAT </w:instrText>
-          </w:r>
-          <w:r>
-            <w:fldChar w:fldCharType="separate"/>
-          </w:r>
-          <w:r>
-            <w:t>4.5.0.0</w:t>
-          </w:r>
-          <w:r>
-            <w:fldChar w:fldCharType="end"/>
-          </w:r>
+          <w:fldSimple w:instr=" DOCPROPERTY  &quot;$Base Release$&quot;  \* MERGEFORMAT ">
+            <w:r>
+              <w:t>4.5.0.0</w:t>
+            </w:r>
+          </w:fldSimple>
           <w:r>
             <w:t xml:space="preserve"> Fix </w:t>
           </w:r>
-          <w:r>
-            <w:fldChar w:fldCharType="begin"/>
-          </w:r>
-          <w:r>
-            <w:instrText xml:space="preserve"> DOCPROPERTY  "$Fix Number$"  \* MERGEFORMAT </w:instrText>
-          </w:r>
-          <w:r>
-            <w:fldChar w:fldCharType="separate"/>
-          </w:r>
-          <w:r>
-            <w:t>31</w:t>
-          </w:r>
-          <w:r>
-            <w:fldChar w:fldCharType="end"/>
-          </w:r>
+          <w:fldSimple w:instr=" DOCPROPERTY  &quot;$Fix Number$&quot;  \* MERGEFORMAT ">
+            <w:r>
+              <w:t>31</w:t>
+            </w:r>
+          </w:fldSimple>
           <w:r>
             <w:fldChar w:fldCharType="begin"/>
           </w:r>
@@ -7470,7 +7353,7 @@
 </file>
 
 <file path=customXml/itemProps1.xml><?xml version="1.0" encoding="utf-8"?>
-<ds:datastoreItem xmlns:ds="http://schemas.openxmlformats.org/officeDocument/2006/customXml" ds:itemID="{D306A33B-F1ED-4443-BADC-129CCFC8ABB7}">
+<ds:datastoreItem xmlns:ds="http://schemas.openxmlformats.org/officeDocument/2006/customXml" ds:itemID="{089D179E-CA9C-438B-AA5A-170C9CABDC22}">
   <ds:schemaRefs>
     <ds:schemaRef ds:uri="http://schemas.openxmlformats.org/officeDocument/2006/bibliography"/>
   </ds:schemaRefs>

</xml_diff>